<commit_message>
Added the CloudFormation creation screenshot
</commit_message>
<xml_diff>
--- a/Developer-Capstone-Write-Up.docx
+++ b/Developer-Capstone-Write-Up.docx
@@ -262,6 +262,102 @@
     </w:p>
     <w:p>
       <w:pPr>
+        <w:rPr>
+          <w:sz w:val="24"/>
+          <w:szCs w:val="24"/>
+        </w:rPr>
+      </w:pPr>
+      <w:r>
+        <w:rPr>
+          <w:noProof/>
+          <w:sz w:val="24"/>
+          <w:szCs w:val="24"/>
+        </w:rPr>
+        <w:drawing>
+          <wp:inline distT="0" distB="0" distL="0" distR="0" wp14:anchorId="2D3A9CBB" wp14:editId="04FE1AA0">
+            <wp:extent cx="5943600" cy="2854325"/>
+            <wp:effectExtent l="0" t="0" r="0" b="3175"/>
+            <wp:docPr id="5" name="Picture 5" descr="A screenshot of a computer&#10;&#10;Description automatically generated"/>
+            <wp:cNvGraphicFramePr>
+              <a:graphicFrameLocks xmlns:a="http://schemas.openxmlformats.org/drawingml/2006/main" noChangeAspect="1"/>
+            </wp:cNvGraphicFramePr>
+            <a:graphic xmlns:a="http://schemas.openxmlformats.org/drawingml/2006/main">
+              <a:graphicData uri="http://schemas.openxmlformats.org/drawingml/2006/picture">
+                <pic:pic xmlns:pic="http://schemas.openxmlformats.org/drawingml/2006/picture">
+                  <pic:nvPicPr>
+                    <pic:cNvPr id="5" name="Picture 5" descr="A screenshot of a computer&#10;&#10;Description automatically generated"/>
+                    <pic:cNvPicPr/>
+                  </pic:nvPicPr>
+                  <pic:blipFill>
+                    <a:blip r:embed="rId8" cstate="print">
+                      <a:extLst>
+                        <a:ext uri="{28A0092B-C50C-407E-A947-70E740481C1C}">
+                          <a14:useLocalDpi xmlns:a14="http://schemas.microsoft.com/office/drawing/2010/main" val="0"/>
+                        </a:ext>
+                      </a:extLst>
+                    </a:blip>
+                    <a:stretch>
+                      <a:fillRect/>
+                    </a:stretch>
+                  </pic:blipFill>
+                  <pic:spPr>
+                    <a:xfrm>
+                      <a:off x="0" y="0"/>
+                      <a:ext cx="5943600" cy="2854325"/>
+                    </a:xfrm>
+                    <a:prstGeom prst="rect">
+                      <a:avLst/>
+                    </a:prstGeom>
+                  </pic:spPr>
+                </pic:pic>
+              </a:graphicData>
+            </a:graphic>
+          </wp:inline>
+        </w:drawing>
+      </w:r>
+    </w:p>
+    <w:p>
+      <w:pPr>
+        <w:rPr>
+          <w:sz w:val="24"/>
+          <w:szCs w:val="24"/>
+        </w:rPr>
+      </w:pPr>
+    </w:p>
+    <w:p>
+      <w:pPr>
+        <w:rPr>
+          <w:sz w:val="24"/>
+          <w:szCs w:val="24"/>
+        </w:rPr>
+      </w:pPr>
+    </w:p>
+    <w:p>
+      <w:pPr>
+        <w:rPr>
+          <w:sz w:val="24"/>
+          <w:szCs w:val="24"/>
+        </w:rPr>
+      </w:pPr>
+    </w:p>
+    <w:p>
+      <w:pPr>
+        <w:rPr>
+          <w:sz w:val="24"/>
+          <w:szCs w:val="24"/>
+        </w:rPr>
+      </w:pPr>
+    </w:p>
+    <w:p>
+      <w:pPr>
+        <w:rPr>
+          <w:sz w:val="24"/>
+          <w:szCs w:val="24"/>
+        </w:rPr>
+      </w:pPr>
+    </w:p>
+    <w:p>
+      <w:pPr>
         <w:pStyle w:val="ListParagraph"/>
         <w:numPr>
           <w:ilvl w:val="0"/>
@@ -277,6 +373,7 @@
           <w:sz w:val="24"/>
           <w:szCs w:val="24"/>
         </w:rPr>
+        <w:lastRenderedPageBreak/>
         <w:t>Verification of the resources:</w:t>
       </w:r>
     </w:p>
@@ -311,7 +408,7 @@
                     <pic:cNvPicPr/>
                   </pic:nvPicPr>
                   <pic:blipFill>
-                    <a:blip r:embed="rId8" cstate="print">
+                    <a:blip r:embed="rId9" cstate="print">
                       <a:extLst>
                         <a:ext uri="{28A0092B-C50C-407E-A947-70E740481C1C}">
                           <a14:useLocalDpi xmlns:a14="http://schemas.microsoft.com/office/drawing/2010/main" val="0"/>
@@ -382,7 +479,7 @@
                     <pic:cNvPicPr/>
                   </pic:nvPicPr>
                   <pic:blipFill>
-                    <a:blip r:embed="rId9" cstate="print">
+                    <a:blip r:embed="rId10" cstate="print">
                       <a:extLst>
                         <a:ext uri="{28A0092B-C50C-407E-A947-70E740481C1C}">
                           <a14:useLocalDpi xmlns:a14="http://schemas.microsoft.com/office/drawing/2010/main" val="0"/>
@@ -465,7 +562,7 @@
                     <pic:cNvPicPr/>
                   </pic:nvPicPr>
                   <pic:blipFill>
-                    <a:blip r:embed="rId10" cstate="print">
+                    <a:blip r:embed="rId11" cstate="print">
                       <a:extLst>
                         <a:ext uri="{28A0092B-C50C-407E-A947-70E740481C1C}">
                           <a14:useLocalDpi xmlns:a14="http://schemas.microsoft.com/office/drawing/2010/main" val="0"/>
@@ -818,7 +915,7 @@
         </w:rPr>
         <w:t xml:space="preserve"> git remote add origin </w:t>
       </w:r>
-      <w:hyperlink r:id="rId11" w:history="1">
+      <w:hyperlink r:id="rId12" w:history="1">
         <w:r>
           <w:rPr>
             <w:rStyle w:val="Hyperlink"/>
@@ -904,7 +1001,7 @@
                     <pic:cNvPicPr/>
                   </pic:nvPicPr>
                   <pic:blipFill>
-                    <a:blip r:embed="rId12">
+                    <a:blip r:embed="rId13">
                       <a:extLst>
                         <a:ext uri="{28A0092B-C50C-407E-A947-70E740481C1C}">
                           <a14:useLocalDpi xmlns:a14="http://schemas.microsoft.com/office/drawing/2010/main" val="0"/>
@@ -948,14 +1045,8 @@
           <w:sz w:val="24"/>
           <w:szCs w:val="24"/>
         </w:rPr>
-        <w:t xml:space="preserve">Made </w:t>
-      </w:r>
-      <w:r>
-        <w:rPr>
-          <w:sz w:val="24"/>
-          <w:szCs w:val="24"/>
-        </w:rPr>
-        <w:t>and pushed the following changes to the dev-sandbox branch</w:t>
+        <w:lastRenderedPageBreak/>
+        <w:t>Made and pushed the following changes to the dev-sandbox branch</w:t>
       </w:r>
     </w:p>
     <w:p>
@@ -1200,7 +1291,7 @@
                     <pic:cNvPicPr/>
                   </pic:nvPicPr>
                   <pic:blipFill>
-                    <a:blip r:embed="rId13">
+                    <a:blip r:embed="rId14">
                       <a:extLst>
                         <a:ext uri="{28A0092B-C50C-407E-A947-70E740481C1C}">
                           <a14:useLocalDpi xmlns:a14="http://schemas.microsoft.com/office/drawing/2010/main" val="0"/>
@@ -1257,7 +1348,7 @@
                     <pic:cNvPicPr/>
                   </pic:nvPicPr>
                   <pic:blipFill>
-                    <a:blip r:embed="rId14">
+                    <a:blip r:embed="rId15">
                       <a:extLst>
                         <a:ext uri="{28A0092B-C50C-407E-A947-70E740481C1C}">
                           <a14:useLocalDpi xmlns:a14="http://schemas.microsoft.com/office/drawing/2010/main" val="0"/>
@@ -1466,7 +1557,6 @@
           <w:sz w:val="24"/>
           <w:szCs w:val="24"/>
         </w:rPr>
-        <w:lastRenderedPageBreak/>
         <w:t>sudo</w:t>
       </w:r>
       <w:proofErr w:type="spellEnd"/>
@@ -1539,7 +1629,7 @@
                     <pic:cNvPicPr/>
                   </pic:nvPicPr>
                   <pic:blipFill>
-                    <a:blip r:embed="rId15">
+                    <a:blip r:embed="rId16">
                       <a:extLst>
                         <a:ext uri="{28A0092B-C50C-407E-A947-70E740481C1C}">
                           <a14:useLocalDpi xmlns:a14="http://schemas.microsoft.com/office/drawing/2010/main" val="0"/>
@@ -1576,6 +1666,38 @@
     </w:p>
     <w:p>
       <w:pPr>
+        <w:rPr>
+          <w:sz w:val="24"/>
+          <w:szCs w:val="24"/>
+        </w:rPr>
+      </w:pPr>
+    </w:p>
+    <w:p>
+      <w:pPr>
+        <w:rPr>
+          <w:sz w:val="24"/>
+          <w:szCs w:val="24"/>
+        </w:rPr>
+      </w:pPr>
+    </w:p>
+    <w:p>
+      <w:pPr>
+        <w:rPr>
+          <w:sz w:val="24"/>
+          <w:szCs w:val="24"/>
+        </w:rPr>
+      </w:pPr>
+    </w:p>
+    <w:p>
+      <w:pPr>
+        <w:rPr>
+          <w:sz w:val="24"/>
+          <w:szCs w:val="24"/>
+        </w:rPr>
+      </w:pPr>
+    </w:p>
+    <w:p>
+      <w:pPr>
         <w:pStyle w:val="ListParagraph"/>
         <w:numPr>
           <w:ilvl w:val="0"/>
@@ -1591,6 +1713,7 @@
           <w:sz w:val="24"/>
           <w:szCs w:val="24"/>
         </w:rPr>
+        <w:lastRenderedPageBreak/>
         <w:t>Verified image in docker hub</w:t>
       </w:r>
       <w:r>
@@ -1650,7 +1773,7 @@
                     <pic:cNvPicPr/>
                   </pic:nvPicPr>
                   <pic:blipFill>
-                    <a:blip r:embed="rId16">
+                    <a:blip r:embed="rId17">
                       <a:extLst>
                         <a:ext uri="{28A0092B-C50C-407E-A947-70E740481C1C}">
                           <a14:useLocalDpi xmlns:a14="http://schemas.microsoft.com/office/drawing/2010/main" val="0"/>
@@ -1679,25 +1802,6 @@
     </w:p>
     <w:p>
       <w:pPr>
-        <w:ind w:left="720"/>
-        <w:rPr>
-          <w:sz w:val="24"/>
-          <w:szCs w:val="24"/>
-        </w:rPr>
-      </w:pPr>
-    </w:p>
-    <w:p>
-      <w:pPr>
-        <w:jc w:val="center"/>
-        <w:rPr>
-          <w:sz w:val="24"/>
-          <w:szCs w:val="24"/>
-        </w:rPr>
-      </w:pPr>
-    </w:p>
-    <w:p>
-      <w:pPr>
-        <w:jc w:val="center"/>
         <w:rPr>
           <w:sz w:val="24"/>
           <w:szCs w:val="24"/>

</xml_diff>